<commit_message>
More clean and nice version
</commit_message>
<xml_diff>
--- a/docs/Top and Bottom Copper Layer Screenshots.docx
+++ b/docs/Top and Bottom Copper Layer Screenshots.docx
@@ -11,8 +11,8 @@
           <w:noProof/>
         </w:rPr>
         <w:drawing>
-          <wp:inline distT="0" distB="0" distL="0" distR="0" wp14:anchorId="08AD9851">
-            <wp:extent cx="4386580" cy="3167380"/>
+          <wp:inline distT="0" distB="0" distL="0" distR="0" wp14:anchorId="130E37B8" wp14:editId="22E1C0C9">
+            <wp:extent cx="3357350" cy="3297448"/>
             <wp:effectExtent l="0" t="0" r="0" b="0"/>
             <wp:docPr id="1" name="Picture 1"/>
             <wp:cNvGraphicFramePr>
@@ -26,13 +26,7 @@
                     <pic:cNvPicPr/>
                   </pic:nvPicPr>
                   <pic:blipFill>
-                    <a:blip r:embed="rId6" cstate="print">
-                      <a:extLst>
-                        <a:ext uri="{28A0092B-C50C-407E-A947-70E740481C1C}">
-                          <a14:useLocalDpi xmlns:a14="http://schemas.microsoft.com/office/drawing/2010/main" val="0"/>
-                        </a:ext>
-                      </a:extLst>
-                    </a:blip>
+                    <a:blip r:embed="rId6"/>
                     <a:stretch>
                       <a:fillRect/>
                     </a:stretch>
@@ -40,7 +34,7 @@
                   <pic:spPr>
                     <a:xfrm>
                       <a:off x="0" y="0"/>
-                      <a:ext cx="4386580" cy="3167380"/>
+                      <a:ext cx="3367212" cy="3307134"/>
                     </a:xfrm>
                     <a:prstGeom prst="rect">
                       <a:avLst/>
@@ -52,8 +46,6 @@
           </wp:inline>
         </w:drawing>
       </w:r>
-      <w:bookmarkStart w:id="0" w:name="_GoBack"/>
-      <w:bookmarkEnd w:id="0"/>
     </w:p>
     <w:p>
       <w:pPr>
@@ -74,10 +66,10 @@
           <w:noProof/>
         </w:rPr>
         <w:drawing>
-          <wp:inline distT="0" distB="0" distL="0" distR="0" wp14:anchorId="0EBB16C8" wp14:editId="02493AA3">
-            <wp:extent cx="4482146" cy="3253866"/>
-            <wp:effectExtent l="0" t="0" r="0" b="3810"/>
-            <wp:docPr id="2" name="Picture 2"/>
+          <wp:inline distT="0" distB="0" distL="0" distR="0" wp14:anchorId="21CD01E2" wp14:editId="45F3ED70">
+            <wp:extent cx="3446060" cy="3415134"/>
+            <wp:effectExtent l="0" t="0" r="2540" b="0"/>
+            <wp:docPr id="3" name="Picture 3"/>
             <wp:cNvGraphicFramePr>
               <a:graphicFrameLocks xmlns:a="http://schemas.openxmlformats.org/drawingml/2006/main" noChangeAspect="1"/>
             </wp:cNvGraphicFramePr>
@@ -97,7 +89,7 @@
                   <pic:spPr>
                     <a:xfrm>
                       <a:off x="0" y="0"/>
-                      <a:ext cx="4486514" cy="3257037"/>
+                      <a:ext cx="3452510" cy="3421526"/>
                     </a:xfrm>
                     <a:prstGeom prst="rect">
                       <a:avLst/>
@@ -117,11 +109,8 @@
       <w:r>
         <w:t>Figure 2: Top Layer Screenshot</w:t>
       </w:r>
-    </w:p>
-    <w:p>
-      <w:pPr>
-        <w:jc w:val="center"/>
-      </w:pPr>
+      <w:bookmarkStart w:id="0" w:name="_GoBack"/>
+      <w:bookmarkEnd w:id="0"/>
     </w:p>
     <w:sectPr>
       <w:headerReference w:type="default" r:id="rId8"/>

</xml_diff>